<commit_message>
added user stories text file
</commit_message>
<xml_diff>
--- a/SwapShop MVPS.docx
+++ b/SwapShop MVPS.docx
@@ -10,25 +10,51 @@
           <w:szCs w:val="28"/>
         </w:rPr>
       </w:pPr>
+      <w:proofErr w:type="spellStart"/>
       <w:r>
         <w:rPr>
           <w:b/>
           <w:sz w:val="28"/>
           <w:szCs w:val="28"/>
         </w:rPr>
-        <w:t>SwapShop: Feed your shopaholicism whilst saving the planet</w:t>
-      </w:r>
-    </w:p>
-    <w:p>
-      <w:pPr>
+        <w:t>SwapShop</w:t>
+      </w:r>
+      <w:proofErr w:type="spellEnd"/>
+      <w:r>
         <w:rPr>
           <w:b/>
           <w:sz w:val="28"/>
           <w:szCs w:val="28"/>
         </w:rPr>
-      </w:pPr>
-      <w:bookmarkStart w:id="0" w:name="_GoBack"/>
-      <w:bookmarkEnd w:id="0"/>
+        <w:t xml:space="preserve">: Feed your </w:t>
+      </w:r>
+      <w:proofErr w:type="spellStart"/>
+      <w:r>
+        <w:rPr>
+          <w:b/>
+          <w:sz w:val="28"/>
+          <w:szCs w:val="28"/>
+        </w:rPr>
+        <w:t>shopaholicism</w:t>
+      </w:r>
+      <w:proofErr w:type="spellEnd"/>
+      <w:r>
+        <w:rPr>
+          <w:b/>
+          <w:sz w:val="28"/>
+          <w:szCs w:val="28"/>
+        </w:rPr>
+        <w:t xml:space="preserve"> whilst saving the planet</w:t>
+      </w:r>
+    </w:p>
+    <w:p>
+      <w:pPr>
+        <w:rPr>
+          <w:b/>
+          <w:sz w:val="28"/>
+          <w:szCs w:val="28"/>
+        </w:rPr>
+      </w:pPr>
     </w:p>
     <w:p>
       <w:pPr>
@@ -49,7 +75,13 @@
         <w:spacing w:line="360" w:lineRule="auto"/>
       </w:pPr>
       <w:r>
-        <w:t xml:space="preserve">Users should be able to view a range of products </w:t>
+        <w:t xml:space="preserve">On landing on the site, there should be a home page, with </w:t>
+      </w:r>
+      <w:r>
+        <w:t xml:space="preserve">logo, slogan, image </w:t>
+      </w:r>
+      <w:r>
+        <w:t>and button to start shopping</w:t>
       </w:r>
     </w:p>
     <w:p>
@@ -61,20 +93,10 @@
         </w:numPr>
         <w:spacing w:line="360" w:lineRule="auto"/>
       </w:pPr>
-      <w:r>
-        <w:t>Users should be able to filter products with a range of filters, similar to any online store (</w:t>
-      </w:r>
-      <w:r>
-        <w:t>e.g.</w:t>
-      </w:r>
-      <w:r>
-        <w:t xml:space="preserve"> colour, size, type, </w:t>
-      </w:r>
-      <w:r>
-        <w:t>etc.</w:t>
-      </w:r>
-      <w:r>
-        <w:t>)</w:t>
+      <w:bookmarkStart w:id="0" w:name="_GoBack"/>
+      <w:bookmarkEnd w:id="0"/>
+      <w:r>
+        <w:t xml:space="preserve">Users should be able to view a range of products </w:t>
       </w:r>
     </w:p>
     <w:p>
@@ -87,7 +109,19 @@
         <w:spacing w:line="360" w:lineRule="auto"/>
       </w:pPr>
       <w:r>
-        <w:t>Users should be able to sign up</w:t>
+        <w:t>Users should be able to filter products with a range of filters, similar to any online store (</w:t>
+      </w:r>
+      <w:r>
+        <w:t>e.g.</w:t>
+      </w:r>
+      <w:r>
+        <w:t xml:space="preserve"> colour, size, type, </w:t>
+      </w:r>
+      <w:r>
+        <w:t>etc.</w:t>
+      </w:r>
+      <w:r>
+        <w:t>)</w:t>
       </w:r>
     </w:p>
     <w:p>
@@ -100,7 +134,26 @@
         <w:spacing w:line="360" w:lineRule="auto"/>
       </w:pPr>
       <w:r>
-        <w:t>Users should be able to login</w:t>
+        <w:t>Users should be able to sign up</w:t>
+      </w:r>
+    </w:p>
+    <w:p>
+      <w:pPr>
+        <w:pStyle w:val="ListParagraph"/>
+        <w:numPr>
+          <w:ilvl w:val="0"/>
+          <w:numId w:val="1"/>
+        </w:numPr>
+        <w:spacing w:line="360" w:lineRule="auto"/>
+      </w:pPr>
+      <w:r>
+        <w:t>Users should be able to log</w:t>
+      </w:r>
+      <w:r>
+        <w:t xml:space="preserve"> </w:t>
+      </w:r>
+      <w:r>
+        <w:t>in</w:t>
       </w:r>
     </w:p>
     <w:p>

</xml_diff>